<commit_message>
[GPR] Atualizando os relatórios semanais.
</commit_message>
<xml_diff>
--- a/Artefatos de Documentação/Processo Aplicado/EveRemind/2-Gerencia de Projeto/Metas e Viabilidade.docx
+++ b/Artefatos de Documentação/Processo Aplicado/EveRemind/2-Gerencia de Projeto/Metas e Viabilidade.docx
@@ -19,16 +19,7 @@
           <w:sz w:val="44"/>
           <w:szCs w:val="44"/>
         </w:rPr>
-        <w:t>Metas e Viabilidade</w:t>
-      </w:r>
-      <w:r>
-        <w:rPr>
-          <w:rFonts w:ascii="Arial" w:hAnsi="Arial" w:cs="Arial"/>
-          <w:b/>
-          <w:sz w:val="44"/>
-          <w:szCs w:val="44"/>
-        </w:rPr>
-        <w:t xml:space="preserve"> – Byte INC.</w:t>
+        <w:t>Metas e Viabilidade – Byte INC.</w:t>
       </w:r>
     </w:p>
     <w:p>
@@ -79,13 +70,7 @@
         <w:rPr>
           <w:rFonts w:ascii="Arial" w:hAnsi="Arial" w:cs="Arial"/>
         </w:rPr>
-        <w:t xml:space="preserve">Este documento tem como propósito </w:t>
-      </w:r>
-      <w:r>
-        <w:rPr>
-          <w:rFonts w:ascii="Arial" w:hAnsi="Arial" w:cs="Arial"/>
-        </w:rPr>
-        <w:t>descrever metas e apresentar um estudo de viabilidade para o projeto EveRemind.</w:t>
+        <w:t>Este documento tem como propósito descrever metas e apresentar um estudo de viabilidade para o projeto EveRemind.</w:t>
       </w:r>
     </w:p>
     <w:p>
@@ -177,7 +162,19 @@
         <w:rPr>
           <w:rFonts w:ascii="Arial" w:hAnsi="Arial" w:cs="Arial"/>
         </w:rPr>
-        <w:t>Entregar um produto com qualidade conforme os requisitos elicitados;</w:t>
+        <w:t xml:space="preserve">Entregar um produto com qualidade </w:t>
+      </w:r>
+      <w:r>
+        <w:rPr>
+          <w:rFonts w:ascii="Arial" w:hAnsi="Arial" w:cs="Arial"/>
+        </w:rPr>
+        <w:t xml:space="preserve">conforme os requisitos </w:t>
+      </w:r>
+      <w:r>
+        <w:rPr>
+          <w:rFonts w:ascii="Arial" w:hAnsi="Arial" w:cs="Arial"/>
+        </w:rPr>
+        <w:t>licitados;</w:t>
       </w:r>
     </w:p>
     <w:p>
@@ -308,12 +305,18 @@
         <w:t>A viabilidade de um projeto pode ser pensada em três áreas</w:t>
       </w:r>
       <w:r>
-        <w:t xml:space="preserve"> com uma único </w:t>
+        <w:t xml:space="preserve"> com um</w:t>
+      </w:r>
+      <w:r>
+        <w:t xml:space="preserve"> ú</w:t>
+      </w:r>
+      <w:r>
+        <w:t>nico motivo de cumprir e atingir</w:t>
       </w:r>
       <w:bookmarkStart w:id="0" w:name="_GoBack"/>
       <w:bookmarkEnd w:id="0"/>
       <w:r>
-        <w:t>motivo de cumprir e atingit as metas do projeto</w:t>
+        <w:t xml:space="preserve"> as metas do projeto</w:t>
       </w:r>
       <w:r>
         <w:t>:</w:t>

</xml_diff>